<commit_message>
Add a minute for 3/15
</commit_message>
<xml_diff>
--- a/minutes.docx
+++ b/minutes.docx
@@ -414,7 +414,7 @@
               <w:spacing w:after="0" w:line="384" w:lineRule="auto"/>
               <w:textAlignment w:val="baseline"/>
               <w:rPr>
-                <w:rFonts w:ascii="함초롬바탕" w:eastAsia="굴림" w:hAnsi="굴림" w:cs="굴림" w:hint="eastAsia"/>
+                <w:rFonts w:ascii="함초롬바탕" w:eastAsia="굴림" w:hAnsi="굴림" w:cs="굴림"/>
                 <w:color w:val="000000"/>
                 <w:kern w:val="0"/>
                 <w:szCs w:val="20"/>
@@ -522,7 +522,7 @@
               <w:spacing w:after="0" w:line="384" w:lineRule="auto"/>
               <w:textAlignment w:val="baseline"/>
               <w:rPr>
-                <w:rFonts w:ascii="함초롬바탕" w:eastAsia="굴림" w:hAnsi="굴림" w:cs="굴림" w:hint="eastAsia"/>
+                <w:rFonts w:ascii="함초롬바탕" w:eastAsia="굴림" w:hAnsi="굴림" w:cs="굴림"/>
                 <w:color w:val="000000"/>
                 <w:kern w:val="0"/>
                 <w:szCs w:val="20"/>
@@ -582,7 +582,7 @@
               <w:spacing w:after="0" w:line="384" w:lineRule="auto"/>
               <w:textAlignment w:val="baseline"/>
               <w:rPr>
-                <w:rFonts w:ascii="함초롬바탕" w:eastAsia="함초롬바탕" w:hAnsi="함초롬바탕" w:cs="함초롬바탕" w:hint="eastAsia"/>
+                <w:rFonts w:ascii="함초롬바탕" w:eastAsia="함초롬바탕" w:hAnsi="함초롬바탕" w:cs="함초롬바탕"/>
                 <w:color w:val="000000"/>
                 <w:kern w:val="0"/>
                 <w:szCs w:val="20"/>
@@ -701,7 +701,7 @@
               <w:spacing w:after="0" w:line="384" w:lineRule="auto"/>
               <w:textAlignment w:val="baseline"/>
               <w:rPr>
-                <w:rFonts w:ascii="함초롬바탕" w:eastAsia="함초롬바탕" w:hAnsi="함초롬바탕" w:cs="함초롬바탕" w:hint="eastAsia"/>
+                <w:rFonts w:ascii="함초롬바탕" w:eastAsia="함초롬바탕" w:hAnsi="함초롬바탕" w:cs="함초롬바탕"/>
                 <w:color w:val="000000"/>
                 <w:kern w:val="0"/>
                 <w:szCs w:val="20"/>
@@ -723,7 +723,7 @@
               <w:spacing w:after="0" w:line="384" w:lineRule="auto"/>
               <w:textAlignment w:val="baseline"/>
               <w:rPr>
-                <w:rFonts w:ascii="함초롬바탕" w:eastAsia="함초롬바탕" w:hAnsi="함초롬바탕" w:cs="함초롬바탕" w:hint="eastAsia"/>
+                <w:rFonts w:ascii="함초롬바탕" w:eastAsia="함초롬바탕" w:hAnsi="함초롬바탕" w:cs="함초롬바탕"/>
                 <w:color w:val="000000"/>
                 <w:kern w:val="0"/>
                 <w:szCs w:val="20"/>
@@ -809,7 +809,7 @@
               <w:spacing w:after="0" w:line="384" w:lineRule="auto"/>
               <w:textAlignment w:val="baseline"/>
               <w:rPr>
-                <w:rFonts w:ascii="함초롬바탕" w:eastAsia="굴림" w:hAnsi="굴림" w:cs="굴림" w:hint="eastAsia"/>
+                <w:rFonts w:ascii="함초롬바탕" w:eastAsia="굴림" w:hAnsi="굴림" w:cs="굴림"/>
                 <w:color w:val="000000"/>
                 <w:kern w:val="0"/>
                 <w:szCs w:val="20"/>
@@ -971,27 +971,7 @@
                 <w:sz w:val="22"/>
                 <w:shd w:val="clear" w:color="auto" w:fill="FFFFFF"/>
               </w:rPr>
-              <w:t>3/</w:t>
-            </w:r>
-            <w:r>
-              <w:rPr>
-                <w:rFonts w:ascii="함초롬바탕" w:eastAsia="함초롬바탕" w:hAnsi="굴림" w:cs="굴림"/>
-                <w:color w:val="000000"/>
-                <w:kern w:val="0"/>
-                <w:sz w:val="22"/>
-                <w:shd w:val="clear" w:color="auto" w:fill="FFFFFF"/>
-              </w:rPr>
-              <w:t>7</w:t>
-            </w:r>
-            <w:r>
-              <w:rPr>
-                <w:rFonts w:ascii="함초롬바탕" w:eastAsia="함초롬바탕" w:hAnsi="굴림" w:cs="굴림"/>
-                <w:color w:val="000000"/>
-                <w:kern w:val="0"/>
-                <w:sz w:val="22"/>
-                <w:shd w:val="clear" w:color="auto" w:fill="FFFFFF"/>
-              </w:rPr>
-              <w:t xml:space="preserve"> (</w:t>
+              <w:t>3/7 (</w:t>
             </w:r>
             <w:r>
               <w:rPr>
@@ -1001,17 +981,7 @@
                 <w:sz w:val="22"/>
                 <w:shd w:val="clear" w:color="auto" w:fill="FFFFFF"/>
               </w:rPr>
-              <w:t>목</w:t>
-            </w:r>
-            <w:r>
-              <w:rPr>
-                <w:rFonts w:ascii="함초롬바탕" w:eastAsia="함초롬바탕" w:hAnsi="굴림" w:cs="굴림" w:hint="eastAsia"/>
-                <w:color w:val="000000"/>
-                <w:kern w:val="0"/>
-                <w:sz w:val="22"/>
-                <w:shd w:val="clear" w:color="auto" w:fill="FFFFFF"/>
-              </w:rPr>
-              <w:t>)</w:t>
+              <w:t>목)</w:t>
             </w:r>
           </w:p>
         </w:tc>
@@ -1164,7 +1134,7 @@
               <w:spacing w:after="0" w:line="384" w:lineRule="auto"/>
               <w:textAlignment w:val="baseline"/>
               <w:rPr>
-                <w:rFonts w:ascii="함초롬바탕" w:eastAsia="굴림" w:hAnsi="굴림" w:cs="굴림" w:hint="eastAsia"/>
+                <w:rFonts w:ascii="함초롬바탕" w:eastAsia="굴림" w:hAnsi="굴림" w:cs="굴림"/>
                 <w:color w:val="000000"/>
                 <w:kern w:val="0"/>
                 <w:szCs w:val="20"/>
@@ -1189,6 +1159,36 @@
                 <w:shd w:val="clear" w:color="auto" w:fill="FFFFFF"/>
               </w:rPr>
               <w:t>호관</w:t>
+            </w:r>
+            <w:r>
+              <w:rPr>
+                <w:rFonts w:ascii="함초롬바탕" w:eastAsia="함초롬바탕" w:hAnsi="함초롬바탕" w:cs="함초롬바탕" w:hint="eastAsia"/>
+                <w:color w:val="000000"/>
+                <w:kern w:val="0"/>
+                <w:sz w:val="22"/>
+                <w:shd w:val="clear" w:color="auto" w:fill="FFFFFF"/>
+              </w:rPr>
+              <w:t xml:space="preserve"> </w:t>
+            </w:r>
+            <w:r>
+              <w:rPr>
+                <w:rFonts w:ascii="함초롬바탕" w:eastAsia="함초롬바탕" w:hAnsi="함초롬바탕" w:cs="함초롬바탕"/>
+                <w:color w:val="000000"/>
+                <w:kern w:val="0"/>
+                <w:sz w:val="22"/>
+                <w:shd w:val="clear" w:color="auto" w:fill="FFFFFF"/>
+              </w:rPr>
+              <w:t>405</w:t>
+            </w:r>
+            <w:r>
+              <w:rPr>
+                <w:rFonts w:ascii="함초롬바탕" w:eastAsia="함초롬바탕" w:hAnsi="함초롬바탕" w:cs="함초롬바탕" w:hint="eastAsia"/>
+                <w:color w:val="000000"/>
+                <w:kern w:val="0"/>
+                <w:sz w:val="22"/>
+                <w:shd w:val="clear" w:color="auto" w:fill="FFFFFF"/>
+              </w:rPr>
+              <w:t>호</w:t>
             </w:r>
           </w:p>
         </w:tc>
@@ -1264,7 +1264,7 @@
               <w:spacing w:after="0" w:line="384" w:lineRule="auto"/>
               <w:textAlignment w:val="baseline"/>
               <w:rPr>
-                <w:rFonts w:ascii="함초롬바탕" w:eastAsia="굴림" w:hAnsi="굴림" w:cs="굴림" w:hint="eastAsia"/>
+                <w:rFonts w:ascii="함초롬바탕" w:eastAsia="굴림" w:hAnsi="굴림" w:cs="굴림"/>
                 <w:color w:val="000000"/>
                 <w:kern w:val="0"/>
                 <w:szCs w:val="20"/>
@@ -1542,7 +1542,7 @@
               <w:spacing w:after="0" w:line="384" w:lineRule="auto"/>
               <w:textAlignment w:val="baseline"/>
               <w:rPr>
-                <w:rFonts w:ascii="함초롬바탕" w:eastAsia="함초롬바탕" w:hAnsi="함초롬바탕" w:cs="함초롬바탕" w:hint="eastAsia"/>
+                <w:rFonts w:ascii="함초롬바탕" w:eastAsia="함초롬바탕" w:hAnsi="함초롬바탕" w:cs="함초롬바탕"/>
                 <w:color w:val="000000"/>
                 <w:kern w:val="0"/>
                 <w:szCs w:val="20"/>
@@ -1655,7 +1655,7 @@
               <w:spacing w:after="0" w:line="384" w:lineRule="auto"/>
               <w:textAlignment w:val="baseline"/>
               <w:rPr>
-                <w:rFonts w:ascii="함초롬바탕" w:eastAsia="굴림" w:hAnsi="굴림" w:cs="굴림" w:hint="eastAsia"/>
+                <w:rFonts w:ascii="함초롬바탕" w:eastAsia="굴림" w:hAnsi="굴림" w:cs="굴림"/>
                 <w:color w:val="000000"/>
                 <w:kern w:val="0"/>
                 <w:szCs w:val="20"/>
@@ -1789,27 +1789,7 @@
                 <w:sz w:val="22"/>
                 <w:shd w:val="clear" w:color="auto" w:fill="FFFFFF"/>
               </w:rPr>
-              <w:t>3/</w:t>
-            </w:r>
-            <w:r>
-              <w:rPr>
-                <w:rFonts w:ascii="함초롬바탕" w:eastAsia="함초롬바탕" w:hAnsi="굴림" w:cs="굴림"/>
-                <w:color w:val="000000"/>
-                <w:kern w:val="0"/>
-                <w:sz w:val="22"/>
-                <w:shd w:val="clear" w:color="auto" w:fill="FFFFFF"/>
-              </w:rPr>
-              <w:t>11</w:t>
-            </w:r>
-            <w:r>
-              <w:rPr>
-                <w:rFonts w:ascii="함초롬바탕" w:eastAsia="함초롬바탕" w:hAnsi="굴림" w:cs="굴림"/>
-                <w:color w:val="000000"/>
-                <w:kern w:val="0"/>
-                <w:sz w:val="22"/>
-                <w:shd w:val="clear" w:color="auto" w:fill="FFFFFF"/>
-              </w:rPr>
-              <w:t xml:space="preserve"> (</w:t>
+              <w:t>3/11 (</w:t>
             </w:r>
             <w:r>
               <w:rPr>
@@ -1819,17 +1799,7 @@
                 <w:sz w:val="22"/>
                 <w:shd w:val="clear" w:color="auto" w:fill="FFFFFF"/>
               </w:rPr>
-              <w:t>월</w:t>
-            </w:r>
-            <w:r>
-              <w:rPr>
-                <w:rFonts w:ascii="함초롬바탕" w:eastAsia="함초롬바탕" w:hAnsi="굴림" w:cs="굴림" w:hint="eastAsia"/>
-                <w:color w:val="000000"/>
-                <w:kern w:val="0"/>
-                <w:sz w:val="22"/>
-                <w:shd w:val="clear" w:color="auto" w:fill="FFFFFF"/>
-              </w:rPr>
-              <w:t>)</w:t>
+              <w:t>월)</w:t>
             </w:r>
           </w:p>
         </w:tc>
@@ -1982,7 +1952,7 @@
               <w:spacing w:after="0" w:line="384" w:lineRule="auto"/>
               <w:textAlignment w:val="baseline"/>
               <w:rPr>
-                <w:rFonts w:ascii="함초롬바탕" w:eastAsia="함초롬바탕" w:hAnsi="함초롬바탕" w:cs="함초롬바탕" w:hint="eastAsia"/>
+                <w:rFonts w:ascii="함초롬바탕" w:eastAsia="함초롬바탕" w:hAnsi="함초롬바탕" w:cs="함초롬바탕"/>
                 <w:color w:val="000000"/>
                 <w:kern w:val="0"/>
                 <w:szCs w:val="20"/>
@@ -2089,31 +2059,21 @@
               <w:spacing w:after="0" w:line="384" w:lineRule="auto"/>
               <w:textAlignment w:val="baseline"/>
               <w:rPr>
-                <w:rFonts w:ascii="함초롬바탕" w:eastAsia="굴림" w:hAnsi="굴림" w:cs="굴림" w:hint="eastAsia"/>
-                <w:color w:val="000000"/>
-                <w:kern w:val="0"/>
-                <w:szCs w:val="20"/>
-              </w:rPr>
-            </w:pPr>
-            <w:r>
-              <w:rPr>
-                <w:rFonts w:ascii="함초롬바탕" w:eastAsia="함초롬바탕" w:hAnsi="함초롬바탕" w:cs="함초롬바탕" w:hint="eastAsia"/>
-                <w:color w:val="000000"/>
-                <w:kern w:val="0"/>
-                <w:sz w:val="22"/>
-                <w:shd w:val="clear" w:color="auto" w:fill="FFFFFF"/>
-              </w:rPr>
-              <w:t>이장수 대학원생님</w:t>
-            </w:r>
-            <w:r>
-              <w:rPr>
-                <w:rFonts w:ascii="함초롬바탕" w:eastAsia="함초롬바탕" w:hAnsi="함초롬바탕" w:cs="함초롬바탕" w:hint="eastAsia"/>
-                <w:color w:val="000000"/>
-                <w:kern w:val="0"/>
-                <w:sz w:val="22"/>
-                <w:shd w:val="clear" w:color="auto" w:fill="FFFFFF"/>
-              </w:rPr>
-              <w:t>,</w:t>
+                <w:rFonts w:ascii="함초롬바탕" w:eastAsia="굴림" w:hAnsi="굴림" w:cs="굴림"/>
+                <w:color w:val="000000"/>
+                <w:kern w:val="0"/>
+                <w:szCs w:val="20"/>
+              </w:rPr>
+            </w:pPr>
+            <w:r>
+              <w:rPr>
+                <w:rFonts w:ascii="함초롬바탕" w:eastAsia="함초롬바탕" w:hAnsi="함초롬바탕" w:cs="함초롬바탕" w:hint="eastAsia"/>
+                <w:color w:val="000000"/>
+                <w:kern w:val="0"/>
+                <w:sz w:val="22"/>
+                <w:shd w:val="clear" w:color="auto" w:fill="FFFFFF"/>
+              </w:rPr>
+              <w:t>이장수 대학원생님,</w:t>
             </w:r>
             <w:r>
               <w:rPr>
@@ -2242,8 +2202,72 @@
               </w:rPr>
               <w:t>회의 내용</w:t>
             </w:r>
-            <w:bookmarkStart w:id="0" w:name="_GoBack"/>
-            <w:bookmarkEnd w:id="0"/>
+          </w:p>
+          <w:p>
+            <w:pPr>
+              <w:shd w:val="clear" w:color="auto" w:fill="FFFFFF"/>
+              <w:spacing w:after="0" w:line="384" w:lineRule="auto"/>
+              <w:textAlignment w:val="baseline"/>
+              <w:rPr>
+                <w:rFonts w:ascii="함초롬바탕" w:eastAsia="함초롬바탕" w:hAnsi="함초롬바탕" w:cs="함초롬바탕"/>
+                <w:color w:val="000000"/>
+                <w:kern w:val="0"/>
+                <w:szCs w:val="20"/>
+              </w:rPr>
+            </w:pPr>
+            <w:r>
+              <w:rPr>
+                <w:rFonts w:ascii="함초롬바탕" w:eastAsia="함초롬바탕" w:hAnsi="함초롬바탕" w:cs="함초롬바탕" w:hint="eastAsia"/>
+                <w:color w:val="000000"/>
+                <w:kern w:val="0"/>
+                <w:szCs w:val="20"/>
+              </w:rPr>
+              <w:t>-데이터베이스와 같은 시스템 구성에 대해 토론함.</w:t>
+            </w:r>
+          </w:p>
+          <w:p>
+            <w:pPr>
+              <w:shd w:val="clear" w:color="auto" w:fill="FFFFFF"/>
+              <w:spacing w:after="0" w:line="384" w:lineRule="auto"/>
+              <w:textAlignment w:val="baseline"/>
+              <w:rPr>
+                <w:rFonts w:ascii="함초롬바탕" w:eastAsia="함초롬바탕" w:hAnsi="함초롬바탕" w:cs="함초롬바탕"/>
+                <w:color w:val="000000"/>
+                <w:kern w:val="0"/>
+                <w:szCs w:val="20"/>
+              </w:rPr>
+            </w:pPr>
+            <w:r>
+              <w:rPr>
+                <w:rFonts w:ascii="함초롬바탕" w:eastAsia="함초롬바탕" w:hAnsi="함초롬바탕" w:cs="함초롬바탕" w:hint="eastAsia"/>
+                <w:color w:val="000000"/>
+                <w:kern w:val="0"/>
+                <w:szCs w:val="20"/>
+              </w:rPr>
+              <w:t>-노이즈 순위를 매길 기계 학습 기법에 대해 논의함.</w:t>
+            </w:r>
+          </w:p>
+          <w:p>
+            <w:pPr>
+              <w:shd w:val="clear" w:color="auto" w:fill="FFFFFF"/>
+              <w:spacing w:after="0" w:line="384" w:lineRule="auto"/>
+              <w:textAlignment w:val="baseline"/>
+              <w:rPr>
+                <w:rFonts w:ascii="함초롬바탕" w:eastAsia="함초롬바탕" w:hAnsi="함초롬바탕" w:cs="함초롬바탕"/>
+                <w:color w:val="000000"/>
+                <w:kern w:val="0"/>
+                <w:szCs w:val="20"/>
+              </w:rPr>
+            </w:pPr>
+            <w:r>
+              <w:rPr>
+                <w:rFonts w:ascii="함초롬바탕" w:eastAsia="함초롬바탕" w:hAnsi="함초롬바탕" w:cs="함초롬바탕" w:hint="eastAsia"/>
+                <w:color w:val="000000"/>
+                <w:kern w:val="0"/>
+                <w:szCs w:val="20"/>
+              </w:rPr>
+              <w:t>완료된 일</w:t>
+            </w:r>
           </w:p>
           <w:p>
             <w:pPr>
@@ -2268,81 +2292,6 @@
             </w:r>
             <w:r>
               <w:rPr>
-                <w:rFonts w:ascii="함초롬바탕" w:eastAsia="함초롬바탕" w:hAnsi="함초롬바탕" w:cs="함초롬바탕" w:hint="eastAsia"/>
-                <w:color w:val="000000"/>
-                <w:kern w:val="0"/>
-                <w:szCs w:val="20"/>
-              </w:rPr>
-              <w:t>데이터베이스와 같은 시스템 구성에 대해 토론함.</w:t>
-            </w:r>
-          </w:p>
-          <w:p>
-            <w:pPr>
-              <w:shd w:val="clear" w:color="auto" w:fill="FFFFFF"/>
-              <w:spacing w:after="0" w:line="384" w:lineRule="auto"/>
-              <w:textAlignment w:val="baseline"/>
-              <w:rPr>
-                <w:rFonts w:ascii="함초롬바탕" w:eastAsia="함초롬바탕" w:hAnsi="함초롬바탕" w:cs="함초롬바탕" w:hint="eastAsia"/>
-                <w:color w:val="000000"/>
-                <w:kern w:val="0"/>
-                <w:szCs w:val="20"/>
-              </w:rPr>
-            </w:pPr>
-            <w:r>
-              <w:rPr>
-                <w:rFonts w:ascii="함초롬바탕" w:eastAsia="함초롬바탕" w:hAnsi="함초롬바탕" w:cs="함초롬바탕" w:hint="eastAsia"/>
-                <w:color w:val="000000"/>
-                <w:kern w:val="0"/>
-                <w:szCs w:val="20"/>
-              </w:rPr>
-              <w:t>-노이즈 순위를 매길 기계 학습 기법에 대해 논의함.</w:t>
-            </w:r>
-          </w:p>
-          <w:p>
-            <w:pPr>
-              <w:shd w:val="clear" w:color="auto" w:fill="FFFFFF"/>
-              <w:spacing w:after="0" w:line="384" w:lineRule="auto"/>
-              <w:textAlignment w:val="baseline"/>
-              <w:rPr>
-                <w:rFonts w:ascii="함초롬바탕" w:eastAsia="함초롬바탕" w:hAnsi="함초롬바탕" w:cs="함초롬바탕"/>
-                <w:color w:val="000000"/>
-                <w:kern w:val="0"/>
-                <w:szCs w:val="20"/>
-              </w:rPr>
-            </w:pPr>
-            <w:r>
-              <w:rPr>
-                <w:rFonts w:ascii="함초롬바탕" w:eastAsia="함초롬바탕" w:hAnsi="함초롬바탕" w:cs="함초롬바탕" w:hint="eastAsia"/>
-                <w:color w:val="000000"/>
-                <w:kern w:val="0"/>
-                <w:szCs w:val="20"/>
-              </w:rPr>
-              <w:t>완료된 일</w:t>
-            </w:r>
-          </w:p>
-          <w:p>
-            <w:pPr>
-              <w:shd w:val="clear" w:color="auto" w:fill="FFFFFF"/>
-              <w:spacing w:after="0" w:line="384" w:lineRule="auto"/>
-              <w:textAlignment w:val="baseline"/>
-              <w:rPr>
-                <w:rFonts w:ascii="함초롬바탕" w:eastAsia="함초롬바탕" w:hAnsi="함초롬바탕" w:cs="함초롬바탕"/>
-                <w:color w:val="000000"/>
-                <w:kern w:val="0"/>
-                <w:szCs w:val="20"/>
-              </w:rPr>
-            </w:pPr>
-            <w:r>
-              <w:rPr>
-                <w:rFonts w:ascii="함초롬바탕" w:eastAsia="함초롬바탕" w:hAnsi="함초롬바탕" w:cs="함초롬바탕" w:hint="eastAsia"/>
-                <w:color w:val="000000"/>
-                <w:kern w:val="0"/>
-                <w:szCs w:val="20"/>
-              </w:rPr>
-              <w:t>-</w:t>
-            </w:r>
-            <w:r>
-              <w:rPr>
                 <w:rFonts w:ascii="함초롬바탕" w:eastAsia="함초롬바탕" w:hAnsi="함초롬바탕" w:cs="함초롬바탕"/>
                 <w:color w:val="000000"/>
                 <w:kern w:val="0"/>
@@ -2379,7 +2328,7 @@
               <w:spacing w:after="0" w:line="384" w:lineRule="auto"/>
               <w:textAlignment w:val="baseline"/>
               <w:rPr>
-                <w:rFonts w:ascii="함초롬바탕" w:eastAsia="함초롬바탕" w:hAnsi="함초롬바탕" w:cs="함초롬바탕" w:hint="eastAsia"/>
+                <w:rFonts w:ascii="함초롬바탕" w:eastAsia="함초롬바탕" w:hAnsi="함초롬바탕" w:cs="함초롬바탕"/>
                 <w:color w:val="000000"/>
                 <w:kern w:val="0"/>
                 <w:szCs w:val="20"/>
@@ -2492,7 +2441,7 @@
               <w:spacing w:after="0" w:line="384" w:lineRule="auto"/>
               <w:textAlignment w:val="baseline"/>
               <w:rPr>
-                <w:rFonts w:ascii="함초롬바탕" w:eastAsia="굴림" w:hAnsi="굴림" w:cs="굴림" w:hint="eastAsia"/>
+                <w:rFonts w:ascii="함초롬바탕" w:eastAsia="굴림" w:hAnsi="굴림" w:cs="굴림"/>
                 <w:color w:val="000000"/>
                 <w:kern w:val="0"/>
                 <w:szCs w:val="20"/>
@@ -2527,6 +2476,1097 @@
                           <a:xfrm>
                             <a:off x="0" y="0"/>
                             <a:ext cx="3504901" cy="4664563"/>
+                          </a:xfrm>
+                          <a:prstGeom prst="rect">
+                            <a:avLst/>
+                          </a:prstGeom>
+                        </pic:spPr>
+                      </pic:pic>
+                    </a:graphicData>
+                  </a:graphic>
+                </wp:inline>
+              </w:drawing>
+            </w:r>
+          </w:p>
+        </w:tc>
+      </w:tr>
+      <w:tr>
+        <w:trPr>
+          <w:trHeight w:val="256"/>
+        </w:trPr>
+        <w:tc>
+          <w:tcPr>
+            <w:tcW w:w="976" w:type="dxa"/>
+            <w:tcBorders>
+              <w:top w:val="single" w:sz="2" w:space="0" w:color="000000"/>
+              <w:left w:val="single" w:sz="2" w:space="0" w:color="000000"/>
+              <w:bottom w:val="single" w:sz="2" w:space="0" w:color="000000"/>
+              <w:right w:val="single" w:sz="2" w:space="0" w:color="000000"/>
+            </w:tcBorders>
+            <w:tcMar>
+              <w:top w:w="28" w:type="dxa"/>
+              <w:left w:w="102" w:type="dxa"/>
+              <w:bottom w:w="28" w:type="dxa"/>
+              <w:right w:w="102" w:type="dxa"/>
+            </w:tcMar>
+            <w:vAlign w:val="center"/>
+            <w:hideMark/>
+          </w:tcPr>
+          <w:p>
+            <w:pPr>
+              <w:shd w:val="clear" w:color="auto" w:fill="FFFFFF"/>
+              <w:spacing w:after="0" w:line="384" w:lineRule="auto"/>
+              <w:textAlignment w:val="baseline"/>
+              <w:rPr>
+                <w:rFonts w:ascii="함초롬바탕" w:eastAsia="굴림" w:hAnsi="굴림" w:cs="굴림"/>
+                <w:color w:val="000000"/>
+                <w:kern w:val="0"/>
+                <w:szCs w:val="20"/>
+              </w:rPr>
+            </w:pPr>
+            <w:r>
+              <w:rPr>
+                <w:rFonts w:ascii="함초롬바탕" w:eastAsia="함초롬바탕" w:hAnsi="함초롬바탕" w:cs="함초롬바탕" w:hint="eastAsia"/>
+                <w:color w:val="000000"/>
+                <w:kern w:val="0"/>
+                <w:sz w:val="22"/>
+                <w:shd w:val="clear" w:color="auto" w:fill="FFFFFF"/>
+              </w:rPr>
+              <w:lastRenderedPageBreak/>
+              <w:t>날짜</w:t>
+            </w:r>
+          </w:p>
+        </w:tc>
+        <w:tc>
+          <w:tcPr>
+            <w:tcW w:w="1642" w:type="dxa"/>
+            <w:tcBorders>
+              <w:top w:val="single" w:sz="2" w:space="0" w:color="000000"/>
+              <w:left w:val="single" w:sz="2" w:space="0" w:color="000000"/>
+              <w:bottom w:val="single" w:sz="2" w:space="0" w:color="000000"/>
+              <w:right w:val="single" w:sz="2" w:space="0" w:color="000000"/>
+            </w:tcBorders>
+            <w:tcMar>
+              <w:top w:w="28" w:type="dxa"/>
+              <w:left w:w="102" w:type="dxa"/>
+              <w:bottom w:w="28" w:type="dxa"/>
+              <w:right w:w="102" w:type="dxa"/>
+            </w:tcMar>
+            <w:vAlign w:val="center"/>
+            <w:hideMark/>
+          </w:tcPr>
+          <w:p>
+            <w:pPr>
+              <w:shd w:val="clear" w:color="auto" w:fill="FFFFFF"/>
+              <w:spacing w:after="0" w:line="384" w:lineRule="auto"/>
+              <w:textAlignment w:val="baseline"/>
+              <w:rPr>
+                <w:rFonts w:ascii="함초롬바탕" w:eastAsia="굴림" w:hAnsi="굴림" w:cs="굴림"/>
+                <w:color w:val="000000"/>
+                <w:kern w:val="0"/>
+                <w:szCs w:val="20"/>
+              </w:rPr>
+            </w:pPr>
+            <w:r>
+              <w:rPr>
+                <w:rFonts w:ascii="함초롬바탕" w:eastAsia="함초롬바탕" w:hAnsi="굴림" w:cs="굴림"/>
+                <w:color w:val="000000"/>
+                <w:kern w:val="0"/>
+                <w:sz w:val="22"/>
+                <w:shd w:val="clear" w:color="auto" w:fill="FFFFFF"/>
+              </w:rPr>
+              <w:t>3/1 (</w:t>
+            </w:r>
+            <w:r>
+              <w:rPr>
+                <w:rFonts w:ascii="함초롬바탕" w:eastAsia="함초롬바탕" w:hAnsi="굴림" w:cs="굴림" w:hint="eastAsia"/>
+                <w:color w:val="000000"/>
+                <w:kern w:val="0"/>
+                <w:sz w:val="22"/>
+                <w:shd w:val="clear" w:color="auto" w:fill="FFFFFF"/>
+              </w:rPr>
+              <w:t>월)</w:t>
+            </w:r>
+          </w:p>
+        </w:tc>
+        <w:tc>
+          <w:tcPr>
+            <w:tcW w:w="847" w:type="dxa"/>
+            <w:tcBorders>
+              <w:top w:val="single" w:sz="2" w:space="0" w:color="000000"/>
+              <w:left w:val="single" w:sz="2" w:space="0" w:color="000000"/>
+              <w:bottom w:val="single" w:sz="2" w:space="0" w:color="000000"/>
+              <w:right w:val="single" w:sz="2" w:space="0" w:color="000000"/>
+            </w:tcBorders>
+            <w:tcMar>
+              <w:top w:w="28" w:type="dxa"/>
+              <w:left w:w="102" w:type="dxa"/>
+              <w:bottom w:w="28" w:type="dxa"/>
+              <w:right w:w="102" w:type="dxa"/>
+            </w:tcMar>
+            <w:vAlign w:val="center"/>
+            <w:hideMark/>
+          </w:tcPr>
+          <w:p>
+            <w:pPr>
+              <w:shd w:val="clear" w:color="auto" w:fill="FFFFFF"/>
+              <w:spacing w:after="0" w:line="384" w:lineRule="auto"/>
+              <w:textAlignment w:val="baseline"/>
+              <w:rPr>
+                <w:rFonts w:ascii="함초롬바탕" w:eastAsia="굴림" w:hAnsi="굴림" w:cs="굴림"/>
+                <w:color w:val="000000"/>
+                <w:kern w:val="0"/>
+                <w:szCs w:val="20"/>
+              </w:rPr>
+            </w:pPr>
+            <w:r>
+              <w:rPr>
+                <w:rFonts w:ascii="함초롬바탕" w:eastAsia="함초롬바탕" w:hAnsi="함초롬바탕" w:cs="함초롬바탕" w:hint="eastAsia"/>
+                <w:color w:val="000000"/>
+                <w:kern w:val="0"/>
+                <w:sz w:val="22"/>
+                <w:shd w:val="clear" w:color="auto" w:fill="FFFFFF"/>
+              </w:rPr>
+              <w:t>시간</w:t>
+            </w:r>
+          </w:p>
+        </w:tc>
+        <w:tc>
+          <w:tcPr>
+            <w:tcW w:w="2564" w:type="dxa"/>
+            <w:tcBorders>
+              <w:top w:val="single" w:sz="2" w:space="0" w:color="000000"/>
+              <w:left w:val="single" w:sz="2" w:space="0" w:color="000000"/>
+              <w:bottom w:val="single" w:sz="2" w:space="0" w:color="000000"/>
+              <w:right w:val="single" w:sz="2" w:space="0" w:color="000000"/>
+            </w:tcBorders>
+            <w:tcMar>
+              <w:top w:w="28" w:type="dxa"/>
+              <w:left w:w="102" w:type="dxa"/>
+              <w:bottom w:w="28" w:type="dxa"/>
+              <w:right w:w="102" w:type="dxa"/>
+            </w:tcMar>
+            <w:vAlign w:val="center"/>
+            <w:hideMark/>
+          </w:tcPr>
+          <w:p>
+            <w:pPr>
+              <w:shd w:val="clear" w:color="auto" w:fill="FFFFFF"/>
+              <w:spacing w:after="0" w:line="384" w:lineRule="auto"/>
+              <w:textAlignment w:val="baseline"/>
+              <w:rPr>
+                <w:rFonts w:ascii="함초롬바탕" w:eastAsia="굴림" w:hAnsi="굴림" w:cs="굴림"/>
+                <w:color w:val="000000"/>
+                <w:kern w:val="0"/>
+                <w:szCs w:val="20"/>
+              </w:rPr>
+            </w:pPr>
+            <w:r>
+              <w:rPr>
+                <w:rFonts w:ascii="함초롬바탕" w:eastAsia="굴림" w:hAnsi="굴림" w:cs="굴림"/>
+                <w:color w:val="000000"/>
+                <w:kern w:val="0"/>
+                <w:szCs w:val="20"/>
+              </w:rPr>
+              <w:t>14:30~15:30</w:t>
+            </w:r>
+          </w:p>
+        </w:tc>
+        <w:tc>
+          <w:tcPr>
+            <w:tcW w:w="805" w:type="dxa"/>
+            <w:tcBorders>
+              <w:top w:val="single" w:sz="2" w:space="0" w:color="000000"/>
+              <w:left w:val="single" w:sz="2" w:space="0" w:color="000000"/>
+              <w:bottom w:val="single" w:sz="2" w:space="0" w:color="000000"/>
+              <w:right w:val="single" w:sz="2" w:space="0" w:color="000000"/>
+            </w:tcBorders>
+            <w:tcMar>
+              <w:top w:w="28" w:type="dxa"/>
+              <w:left w:w="102" w:type="dxa"/>
+              <w:bottom w:w="28" w:type="dxa"/>
+              <w:right w:w="102" w:type="dxa"/>
+            </w:tcMar>
+            <w:vAlign w:val="center"/>
+            <w:hideMark/>
+          </w:tcPr>
+          <w:p>
+            <w:pPr>
+              <w:shd w:val="clear" w:color="auto" w:fill="FFFFFF"/>
+              <w:spacing w:after="0" w:line="384" w:lineRule="auto"/>
+              <w:textAlignment w:val="baseline"/>
+              <w:rPr>
+                <w:rFonts w:ascii="함초롬바탕" w:eastAsia="굴림" w:hAnsi="굴림" w:cs="굴림"/>
+                <w:color w:val="000000"/>
+                <w:kern w:val="0"/>
+                <w:szCs w:val="20"/>
+              </w:rPr>
+            </w:pPr>
+            <w:r>
+              <w:rPr>
+                <w:rFonts w:ascii="함초롬바탕" w:eastAsia="함초롬바탕" w:hAnsi="함초롬바탕" w:cs="함초롬바탕" w:hint="eastAsia"/>
+                <w:color w:val="000000"/>
+                <w:kern w:val="0"/>
+                <w:sz w:val="22"/>
+                <w:shd w:val="clear" w:color="auto" w:fill="FFFFFF"/>
+              </w:rPr>
+              <w:t>장소</w:t>
+            </w:r>
+          </w:p>
+        </w:tc>
+        <w:tc>
+          <w:tcPr>
+            <w:tcW w:w="2186" w:type="dxa"/>
+            <w:tcBorders>
+              <w:top w:val="single" w:sz="2" w:space="0" w:color="000000"/>
+              <w:left w:val="single" w:sz="2" w:space="0" w:color="000000"/>
+              <w:bottom w:val="single" w:sz="2" w:space="0" w:color="000000"/>
+              <w:right w:val="single" w:sz="2" w:space="0" w:color="000000"/>
+            </w:tcBorders>
+            <w:tcMar>
+              <w:top w:w="28" w:type="dxa"/>
+              <w:left w:w="102" w:type="dxa"/>
+              <w:bottom w:w="28" w:type="dxa"/>
+              <w:right w:w="102" w:type="dxa"/>
+            </w:tcMar>
+            <w:vAlign w:val="center"/>
+            <w:hideMark/>
+          </w:tcPr>
+          <w:p>
+            <w:pPr>
+              <w:shd w:val="clear" w:color="auto" w:fill="FFFFFF"/>
+              <w:spacing w:after="0" w:line="384" w:lineRule="auto"/>
+              <w:textAlignment w:val="baseline"/>
+              <w:rPr>
+                <w:rFonts w:ascii="함초롬바탕" w:eastAsia="함초롬바탕" w:hAnsi="함초롬바탕" w:cs="함초롬바탕"/>
+                <w:color w:val="000000"/>
+                <w:kern w:val="0"/>
+                <w:szCs w:val="20"/>
+              </w:rPr>
+            </w:pPr>
+            <w:r>
+              <w:rPr>
+                <w:rFonts w:ascii="함초롬바탕" w:eastAsia="함초롬바탕" w:hAnsi="함초롬바탕" w:cs="함초롬바탕" w:hint="eastAsia"/>
+                <w:color w:val="000000"/>
+                <w:kern w:val="0"/>
+                <w:szCs w:val="20"/>
+              </w:rPr>
+              <w:t>I</w:t>
+            </w:r>
+            <w:r>
+              <w:rPr>
+                <w:rFonts w:ascii="함초롬바탕" w:eastAsia="함초롬바탕" w:hAnsi="함초롬바탕" w:cs="함초롬바탕"/>
+                <w:color w:val="000000"/>
+                <w:kern w:val="0"/>
+                <w:szCs w:val="20"/>
+              </w:rPr>
+              <w:t>T4</w:t>
+            </w:r>
+            <w:r>
+              <w:rPr>
+                <w:rFonts w:ascii="함초롬바탕" w:eastAsia="함초롬바탕" w:hAnsi="함초롬바탕" w:cs="함초롬바탕" w:hint="eastAsia"/>
+                <w:color w:val="000000"/>
+                <w:kern w:val="0"/>
+                <w:szCs w:val="20"/>
+              </w:rPr>
+              <w:t xml:space="preserve">호관 </w:t>
+            </w:r>
+            <w:r>
+              <w:rPr>
+                <w:rFonts w:ascii="함초롬바탕" w:eastAsia="함초롬바탕" w:hAnsi="함초롬바탕" w:cs="함초롬바탕"/>
+                <w:color w:val="000000"/>
+                <w:kern w:val="0"/>
+                <w:szCs w:val="20"/>
+              </w:rPr>
+              <w:t>405</w:t>
+            </w:r>
+            <w:r>
+              <w:rPr>
+                <w:rFonts w:ascii="함초롬바탕" w:eastAsia="함초롬바탕" w:hAnsi="함초롬바탕" w:cs="함초롬바탕" w:hint="eastAsia"/>
+                <w:color w:val="000000"/>
+                <w:kern w:val="0"/>
+                <w:szCs w:val="20"/>
+              </w:rPr>
+              <w:t>호</w:t>
+            </w:r>
+          </w:p>
+        </w:tc>
+      </w:tr>
+      <w:tr>
+        <w:trPr>
+          <w:trHeight w:val="256"/>
+        </w:trPr>
+        <w:tc>
+          <w:tcPr>
+            <w:tcW w:w="976" w:type="dxa"/>
+            <w:tcBorders>
+              <w:top w:val="single" w:sz="2" w:space="0" w:color="000000"/>
+              <w:left w:val="single" w:sz="2" w:space="0" w:color="000000"/>
+              <w:bottom w:val="single" w:sz="2" w:space="0" w:color="000000"/>
+              <w:right w:val="single" w:sz="2" w:space="0" w:color="000000"/>
+            </w:tcBorders>
+            <w:tcMar>
+              <w:top w:w="28" w:type="dxa"/>
+              <w:left w:w="102" w:type="dxa"/>
+              <w:bottom w:w="28" w:type="dxa"/>
+              <w:right w:w="102" w:type="dxa"/>
+            </w:tcMar>
+            <w:vAlign w:val="center"/>
+            <w:hideMark/>
+          </w:tcPr>
+          <w:p>
+            <w:pPr>
+              <w:shd w:val="clear" w:color="auto" w:fill="FFFFFF"/>
+              <w:spacing w:after="0" w:line="384" w:lineRule="auto"/>
+              <w:textAlignment w:val="baseline"/>
+              <w:rPr>
+                <w:rFonts w:ascii="함초롬바탕" w:eastAsia="굴림" w:hAnsi="굴림" w:cs="굴림"/>
+                <w:color w:val="000000"/>
+                <w:kern w:val="0"/>
+                <w:szCs w:val="20"/>
+              </w:rPr>
+            </w:pPr>
+            <w:r>
+              <w:rPr>
+                <w:rFonts w:ascii="함초롬바탕" w:eastAsia="함초롬바탕" w:hAnsi="함초롬바탕" w:cs="함초롬바탕" w:hint="eastAsia"/>
+                <w:color w:val="000000"/>
+                <w:kern w:val="0"/>
+                <w:sz w:val="22"/>
+                <w:shd w:val="clear" w:color="auto" w:fill="FFFFFF"/>
+              </w:rPr>
+              <w:t>참여자</w:t>
+            </w:r>
+          </w:p>
+        </w:tc>
+        <w:tc>
+          <w:tcPr>
+            <w:tcW w:w="8044" w:type="dxa"/>
+            <w:gridSpan w:val="5"/>
+            <w:tcBorders>
+              <w:top w:val="single" w:sz="2" w:space="0" w:color="000000"/>
+              <w:left w:val="single" w:sz="2" w:space="0" w:color="000000"/>
+              <w:bottom w:val="single" w:sz="2" w:space="0" w:color="000000"/>
+              <w:right w:val="single" w:sz="2" w:space="0" w:color="000000"/>
+            </w:tcBorders>
+            <w:tcMar>
+              <w:top w:w="28" w:type="dxa"/>
+              <w:left w:w="102" w:type="dxa"/>
+              <w:bottom w:w="28" w:type="dxa"/>
+              <w:right w:w="102" w:type="dxa"/>
+            </w:tcMar>
+            <w:vAlign w:val="center"/>
+            <w:hideMark/>
+          </w:tcPr>
+          <w:p>
+            <w:pPr>
+              <w:shd w:val="clear" w:color="auto" w:fill="FFFFFF"/>
+              <w:spacing w:after="0" w:line="384" w:lineRule="auto"/>
+              <w:textAlignment w:val="baseline"/>
+              <w:rPr>
+                <w:rFonts w:ascii="함초롬바탕" w:eastAsia="굴림" w:hAnsi="굴림" w:cs="굴림"/>
+                <w:color w:val="000000"/>
+                <w:kern w:val="0"/>
+                <w:szCs w:val="20"/>
+              </w:rPr>
+            </w:pPr>
+            <w:r>
+              <w:rPr>
+                <w:rFonts w:ascii="함초롬바탕" w:eastAsia="함초롬바탕" w:hAnsi="함초롬바탕" w:cs="함초롬바탕" w:hint="eastAsia"/>
+                <w:color w:val="000000"/>
+                <w:kern w:val="0"/>
+                <w:sz w:val="22"/>
+                <w:shd w:val="clear" w:color="auto" w:fill="FFFFFF"/>
+              </w:rPr>
+              <w:t>권영우 교수님,</w:t>
+            </w:r>
+            <w:r>
+              <w:rPr>
+                <w:rFonts w:ascii="함초롬바탕" w:eastAsia="함초롬바탕" w:hAnsi="함초롬바탕" w:cs="함초롬바탕"/>
+                <w:color w:val="000000"/>
+                <w:kern w:val="0"/>
+                <w:sz w:val="22"/>
+                <w:shd w:val="clear" w:color="auto" w:fill="FFFFFF"/>
+              </w:rPr>
+              <w:t xml:space="preserve"> </w:t>
+            </w:r>
+            <w:r>
+              <w:rPr>
+                <w:rFonts w:ascii="함초롬바탕" w:eastAsia="함초롬바탕" w:hAnsi="함초롬바탕" w:cs="함초롬바탕" w:hint="eastAsia"/>
+                <w:color w:val="000000"/>
+                <w:kern w:val="0"/>
+                <w:sz w:val="22"/>
+                <w:shd w:val="clear" w:color="auto" w:fill="FFFFFF"/>
+              </w:rPr>
+              <w:t>이장수 대학원생님,</w:t>
+            </w:r>
+            <w:r>
+              <w:rPr>
+                <w:rFonts w:ascii="함초롬바탕" w:eastAsia="함초롬바탕" w:hAnsi="함초롬바탕" w:cs="함초롬바탕"/>
+                <w:color w:val="000000"/>
+                <w:kern w:val="0"/>
+                <w:sz w:val="22"/>
+                <w:shd w:val="clear" w:color="auto" w:fill="FFFFFF"/>
+              </w:rPr>
+              <w:t xml:space="preserve"> </w:t>
+            </w:r>
+            <w:r>
+              <w:rPr>
+                <w:rFonts w:ascii="함초롬바탕" w:eastAsia="함초롬바탕" w:hAnsi="함초롬바탕" w:cs="함초롬바탕" w:hint="eastAsia"/>
+                <w:color w:val="000000"/>
+                <w:kern w:val="0"/>
+                <w:sz w:val="22"/>
+                <w:shd w:val="clear" w:color="auto" w:fill="FFFFFF"/>
+              </w:rPr>
+              <w:t>구상언,</w:t>
+            </w:r>
+            <w:r>
+              <w:rPr>
+                <w:rFonts w:ascii="함초롬바탕" w:eastAsia="함초롬바탕" w:hAnsi="함초롬바탕" w:cs="함초롬바탕"/>
+                <w:color w:val="000000"/>
+                <w:kern w:val="0"/>
+                <w:sz w:val="22"/>
+                <w:shd w:val="clear" w:color="auto" w:fill="FFFFFF"/>
+              </w:rPr>
+              <w:t xml:space="preserve"> </w:t>
+            </w:r>
+            <w:r>
+              <w:rPr>
+                <w:rFonts w:ascii="함초롬바탕" w:eastAsia="함초롬바탕" w:hAnsi="함초롬바탕" w:cs="함초롬바탕" w:hint="eastAsia"/>
+                <w:color w:val="000000"/>
+                <w:kern w:val="0"/>
+                <w:sz w:val="22"/>
+                <w:shd w:val="clear" w:color="auto" w:fill="FFFFFF"/>
+              </w:rPr>
+              <w:t>김수범,</w:t>
+            </w:r>
+            <w:r>
+              <w:rPr>
+                <w:rFonts w:ascii="함초롬바탕" w:eastAsia="함초롬바탕" w:hAnsi="함초롬바탕" w:cs="함초롬바탕"/>
+                <w:color w:val="000000"/>
+                <w:kern w:val="0"/>
+                <w:sz w:val="22"/>
+                <w:shd w:val="clear" w:color="auto" w:fill="FFFFFF"/>
+              </w:rPr>
+              <w:t xml:space="preserve"> </w:t>
+            </w:r>
+            <w:r>
+              <w:rPr>
+                <w:rFonts w:ascii="함초롬바탕" w:eastAsia="함초롬바탕" w:hAnsi="함초롬바탕" w:cs="함초롬바탕" w:hint="eastAsia"/>
+                <w:color w:val="000000"/>
+                <w:kern w:val="0"/>
+                <w:sz w:val="22"/>
+                <w:shd w:val="clear" w:color="auto" w:fill="FFFFFF"/>
+              </w:rPr>
+              <w:t>우정우,</w:t>
+            </w:r>
+            <w:r>
+              <w:rPr>
+                <w:rFonts w:ascii="함초롬바탕" w:eastAsia="함초롬바탕" w:hAnsi="함초롬바탕" w:cs="함초롬바탕"/>
+                <w:color w:val="000000"/>
+                <w:kern w:val="0"/>
+                <w:sz w:val="22"/>
+                <w:shd w:val="clear" w:color="auto" w:fill="FFFFFF"/>
+              </w:rPr>
+              <w:t xml:space="preserve"> </w:t>
+            </w:r>
+            <w:r>
+              <w:rPr>
+                <w:rFonts w:ascii="함초롬바탕" w:eastAsia="함초롬바탕" w:hAnsi="함초롬바탕" w:cs="함초롬바탕" w:hint="eastAsia"/>
+                <w:color w:val="000000"/>
+                <w:kern w:val="0"/>
+                <w:sz w:val="22"/>
+                <w:shd w:val="clear" w:color="auto" w:fill="FFFFFF"/>
+              </w:rPr>
+              <w:t>이민석</w:t>
+            </w:r>
+          </w:p>
+        </w:tc>
+      </w:tr>
+      <w:tr>
+        <w:trPr>
+          <w:trHeight w:val="308"/>
+        </w:trPr>
+        <w:tc>
+          <w:tcPr>
+            <w:tcW w:w="9020" w:type="dxa"/>
+            <w:gridSpan w:val="6"/>
+            <w:tcBorders>
+              <w:top w:val="single" w:sz="2" w:space="0" w:color="000000"/>
+              <w:left w:val="single" w:sz="2" w:space="0" w:color="000000"/>
+              <w:bottom w:val="nil"/>
+              <w:right w:val="single" w:sz="2" w:space="0" w:color="000000"/>
+            </w:tcBorders>
+            <w:tcMar>
+              <w:top w:w="28" w:type="dxa"/>
+              <w:left w:w="102" w:type="dxa"/>
+              <w:bottom w:w="28" w:type="dxa"/>
+              <w:right w:w="102" w:type="dxa"/>
+            </w:tcMar>
+            <w:vAlign w:val="center"/>
+            <w:hideMark/>
+          </w:tcPr>
+          <w:p>
+            <w:pPr>
+              <w:shd w:val="clear" w:color="auto" w:fill="FFFFFF"/>
+              <w:spacing w:after="0" w:line="384" w:lineRule="auto"/>
+              <w:textAlignment w:val="baseline"/>
+              <w:rPr>
+                <w:rFonts w:ascii="함초롬바탕" w:eastAsia="함초롬바탕" w:hAnsi="함초롬바탕" w:cs="함초롬바탕"/>
+                <w:color w:val="000000"/>
+                <w:kern w:val="0"/>
+                <w:szCs w:val="20"/>
+              </w:rPr>
+            </w:pPr>
+            <w:r>
+              <w:rPr>
+                <w:rFonts w:ascii="함초롬바탕" w:eastAsia="함초롬바탕" w:hAnsi="함초롬바탕" w:cs="함초롬바탕" w:hint="eastAsia"/>
+                <w:color w:val="000000"/>
+                <w:kern w:val="0"/>
+                <w:szCs w:val="20"/>
+              </w:rPr>
+              <w:t>회의 내용</w:t>
+            </w:r>
+          </w:p>
+          <w:p>
+            <w:pPr>
+              <w:shd w:val="clear" w:color="auto" w:fill="FFFFFF"/>
+              <w:spacing w:after="0" w:line="384" w:lineRule="auto"/>
+              <w:textAlignment w:val="baseline"/>
+              <w:rPr>
+                <w:rFonts w:ascii="함초롬바탕" w:eastAsia="함초롬바탕" w:hAnsi="함초롬바탕" w:cs="함초롬바탕"/>
+                <w:color w:val="000000"/>
+                <w:kern w:val="0"/>
+                <w:szCs w:val="20"/>
+              </w:rPr>
+            </w:pPr>
+            <w:r>
+              <w:rPr>
+                <w:rFonts w:ascii="함초롬바탕" w:eastAsia="함초롬바탕" w:hAnsi="함초롬바탕" w:cs="함초롬바탕" w:hint="eastAsia"/>
+                <w:color w:val="000000"/>
+                <w:kern w:val="0"/>
+                <w:szCs w:val="20"/>
+              </w:rPr>
+              <w:t>-</w:t>
+            </w:r>
+            <w:r>
+              <w:rPr>
+                <w:rFonts w:ascii="함초롬바탕" w:eastAsia="함초롬바탕" w:hAnsi="함초롬바탕" w:cs="함초롬바탕" w:hint="eastAsia"/>
+                <w:color w:val="000000"/>
+                <w:kern w:val="0"/>
+                <w:szCs w:val="20"/>
+              </w:rPr>
+              <w:t>센서 랭킹화/</w:t>
+            </w:r>
+            <w:r>
+              <w:rPr>
+                <w:rFonts w:ascii="함초롬바탕" w:eastAsia="함초롬바탕" w:hAnsi="함초롬바탕" w:cs="함초롬바탕"/>
+                <w:color w:val="000000"/>
+                <w:kern w:val="0"/>
+                <w:szCs w:val="20"/>
+              </w:rPr>
+              <w:t xml:space="preserve">Classification </w:t>
+            </w:r>
+            <w:r>
+              <w:rPr>
+                <w:rFonts w:ascii="함초롬바탕" w:eastAsia="함초롬바탕" w:hAnsi="함초롬바탕" w:cs="함초롬바탕" w:hint="eastAsia"/>
+                <w:color w:val="000000"/>
+                <w:kern w:val="0"/>
+                <w:szCs w:val="20"/>
+              </w:rPr>
+              <w:t>둘 다 진행하는 방향으로 결정</w:t>
+            </w:r>
+            <w:r>
+              <w:rPr>
+                <w:rFonts w:ascii="함초롬바탕" w:eastAsia="함초롬바탕" w:hAnsi="함초롬바탕" w:cs="함초롬바탕" w:hint="eastAsia"/>
+                <w:color w:val="000000"/>
+                <w:kern w:val="0"/>
+                <w:szCs w:val="20"/>
+              </w:rPr>
+              <w:t>함</w:t>
+            </w:r>
+            <w:r>
+              <w:rPr>
+                <w:rFonts w:ascii="함초롬바탕" w:eastAsia="함초롬바탕" w:hAnsi="함초롬바탕" w:cs="함초롬바탕" w:hint="eastAsia"/>
+                <w:color w:val="000000"/>
+                <w:kern w:val="0"/>
+                <w:szCs w:val="20"/>
+              </w:rPr>
+              <w:t>.</w:t>
+            </w:r>
+            <w:r>
+              <w:rPr>
+                <w:rFonts w:ascii="함초롬바탕" w:eastAsia="함초롬바탕" w:hAnsi="함초롬바탕" w:cs="함초롬바탕"/>
+                <w:color w:val="000000"/>
+                <w:kern w:val="0"/>
+                <w:szCs w:val="20"/>
+              </w:rPr>
+              <w:t xml:space="preserve"> </w:t>
+            </w:r>
+            <w:r>
+              <w:rPr>
+                <w:rFonts w:ascii="함초롬바탕" w:eastAsia="함초롬바탕" w:hAnsi="함초롬바탕" w:cs="함초롬바탕"/>
+                <w:color w:val="000000"/>
+                <w:kern w:val="0"/>
+                <w:szCs w:val="20"/>
+              </w:rPr>
+              <w:t>Classification</w:t>
+            </w:r>
+            <w:r>
+              <w:rPr>
+                <w:rFonts w:ascii="함초롬바탕" w:eastAsia="함초롬바탕" w:hAnsi="함초롬바탕" w:cs="함초롬바탕" w:hint="eastAsia"/>
+                <w:color w:val="000000"/>
+                <w:kern w:val="0"/>
+                <w:szCs w:val="20"/>
+              </w:rPr>
+              <w:t xml:space="preserve">은 여러 </w:t>
+            </w:r>
+            <w:r>
+              <w:rPr>
+                <w:rFonts w:ascii="함초롬바탕" w:eastAsia="함초롬바탕" w:hAnsi="함초롬바탕" w:cs="함초롬바탕"/>
+                <w:color w:val="000000"/>
+                <w:kern w:val="0"/>
+                <w:szCs w:val="20"/>
+              </w:rPr>
+              <w:t>feature</w:t>
+            </w:r>
+            <w:r>
+              <w:rPr>
+                <w:rFonts w:ascii="함초롬바탕" w:eastAsia="함초롬바탕" w:hAnsi="함초롬바탕" w:cs="함초롬바탕" w:hint="eastAsia"/>
+                <w:color w:val="000000"/>
+                <w:kern w:val="0"/>
+                <w:szCs w:val="20"/>
+              </w:rPr>
+              <w:t xml:space="preserve">들을 기준으로 </w:t>
+            </w:r>
+            <w:r>
+              <w:rPr>
+                <w:rFonts w:ascii="함초롬바탕" w:eastAsia="함초롬바탕" w:hAnsi="함초롬바탕" w:cs="함초롬바탕"/>
+                <w:color w:val="000000"/>
+                <w:kern w:val="0"/>
+                <w:szCs w:val="20"/>
+              </w:rPr>
+              <w:t>Grouping</w:t>
+            </w:r>
+            <w:r>
+              <w:rPr>
+                <w:rFonts w:ascii="함초롬바탕" w:eastAsia="함초롬바탕" w:hAnsi="함초롬바탕" w:cs="함초롬바탕" w:hint="eastAsia"/>
+                <w:color w:val="000000"/>
+                <w:kern w:val="0"/>
+                <w:szCs w:val="20"/>
+              </w:rPr>
+              <w:t>을 해보기로 함.</w:t>
+            </w:r>
+            <w:r>
+              <w:rPr>
+                <w:rFonts w:ascii="함초롬바탕" w:eastAsia="함초롬바탕" w:hAnsi="함초롬바탕" w:cs="함초롬바탕"/>
+                <w:color w:val="000000"/>
+                <w:kern w:val="0"/>
+                <w:szCs w:val="20"/>
+              </w:rPr>
+              <w:t xml:space="preserve"> </w:t>
+            </w:r>
+            <w:r>
+              <w:rPr>
+                <w:rFonts w:ascii="함초롬바탕" w:eastAsia="함초롬바탕" w:hAnsi="함초롬바탕" w:cs="함초롬바탕" w:hint="eastAsia"/>
+                <w:color w:val="000000"/>
+                <w:kern w:val="0"/>
+                <w:szCs w:val="20"/>
+              </w:rPr>
+              <w:t xml:space="preserve">현재 만들어진 </w:t>
+            </w:r>
+            <w:r>
+              <w:rPr>
+                <w:rFonts w:ascii="함초롬바탕" w:eastAsia="함초롬바탕" w:hAnsi="함초롬바탕" w:cs="함초롬바탕"/>
+                <w:color w:val="000000"/>
+                <w:kern w:val="0"/>
+                <w:szCs w:val="20"/>
+              </w:rPr>
+              <w:t>feature</w:t>
+            </w:r>
+            <w:r>
+              <w:rPr>
+                <w:rFonts w:ascii="함초롬바탕" w:eastAsia="함초롬바탕" w:hAnsi="함초롬바탕" w:cs="함초롬바탕" w:hint="eastAsia"/>
+                <w:color w:val="000000"/>
+                <w:kern w:val="0"/>
+                <w:szCs w:val="20"/>
+              </w:rPr>
+              <w:t>들이 있으니 이를 참고하여 시작하고 차차 찾아나가기로 함.</w:t>
+            </w:r>
+            <w:r>
+              <w:rPr>
+                <w:rFonts w:ascii="함초롬바탕" w:eastAsia="함초롬바탕" w:hAnsi="함초롬바탕" w:cs="함초롬바탕"/>
+                <w:color w:val="000000"/>
+                <w:kern w:val="0"/>
+                <w:szCs w:val="20"/>
+              </w:rPr>
+              <w:t xml:space="preserve"> </w:t>
+            </w:r>
+            <w:r>
+              <w:rPr>
+                <w:rFonts w:ascii="함초롬바탕" w:eastAsia="함초롬바탕" w:hAnsi="함초롬바탕" w:cs="함초롬바탕"/>
+                <w:color w:val="000000"/>
+                <w:kern w:val="0"/>
+                <w:szCs w:val="20"/>
+              </w:rPr>
+              <w:t>(</w:t>
+            </w:r>
+            <w:r>
+              <w:rPr>
+                <w:rFonts w:ascii="함초롬바탕" w:eastAsia="함초롬바탕" w:hAnsi="함초롬바탕" w:cs="함초롬바탕" w:hint="eastAsia"/>
+                <w:color w:val="000000"/>
+                <w:kern w:val="0"/>
+                <w:szCs w:val="20"/>
+              </w:rPr>
+              <w:t>이 부분이 어려울 것으로 예상됨)</w:t>
+            </w:r>
+          </w:p>
+          <w:p>
+            <w:pPr>
+              <w:shd w:val="clear" w:color="auto" w:fill="FFFFFF"/>
+              <w:spacing w:after="0" w:line="384" w:lineRule="auto"/>
+              <w:textAlignment w:val="baseline"/>
+              <w:rPr>
+                <w:rFonts w:ascii="함초롬바탕" w:eastAsia="함초롬바탕" w:hAnsi="함초롬바탕" w:cs="함초롬바탕"/>
+                <w:color w:val="000000"/>
+                <w:kern w:val="0"/>
+                <w:szCs w:val="20"/>
+              </w:rPr>
+            </w:pPr>
+            <w:r>
+              <w:rPr>
+                <w:rFonts w:ascii="함초롬바탕" w:eastAsia="함초롬바탕" w:hAnsi="함초롬바탕" w:cs="함초롬바탕" w:hint="eastAsia"/>
+                <w:color w:val="000000"/>
+                <w:kern w:val="0"/>
+                <w:szCs w:val="20"/>
+              </w:rPr>
+              <w:t>-</w:t>
+            </w:r>
+            <w:r>
+              <w:rPr>
+                <w:rFonts w:ascii="함초롬바탕" w:eastAsia="함초롬바탕" w:hAnsi="함초롬바탕" w:cs="함초롬바탕" w:hint="eastAsia"/>
+                <w:color w:val="000000"/>
+                <w:kern w:val="0"/>
+                <w:szCs w:val="20"/>
+              </w:rPr>
+              <w:t>D</w:t>
+            </w:r>
+            <w:r>
+              <w:rPr>
+                <w:rFonts w:ascii="함초롬바탕" w:eastAsia="함초롬바탕" w:hAnsi="함초롬바탕" w:cs="함초롬바탕"/>
+                <w:color w:val="000000"/>
+                <w:kern w:val="0"/>
+                <w:szCs w:val="20"/>
+              </w:rPr>
+              <w:t xml:space="preserve">B </w:t>
+            </w:r>
+            <w:r>
+              <w:rPr>
+                <w:rFonts w:ascii="함초롬바탕" w:eastAsia="함초롬바탕" w:hAnsi="함초롬바탕" w:cs="함초롬바탕" w:hint="eastAsia"/>
+                <w:color w:val="000000"/>
+                <w:kern w:val="0"/>
+                <w:szCs w:val="20"/>
+              </w:rPr>
+              <w:t>처리 성능 관련 조사는 김수범 학우가,</w:t>
+            </w:r>
+            <w:r>
+              <w:rPr>
+                <w:rFonts w:ascii="함초롬바탕" w:eastAsia="함초롬바탕" w:hAnsi="함초롬바탕" w:cs="함초롬바탕"/>
+                <w:color w:val="000000"/>
+                <w:kern w:val="0"/>
+                <w:szCs w:val="20"/>
+              </w:rPr>
+              <w:t xml:space="preserve"> </w:t>
+            </w:r>
+            <w:r>
+              <w:rPr>
+                <w:rFonts w:ascii="함초롬바탕" w:eastAsia="함초롬바탕" w:hAnsi="함초롬바탕" w:cs="함초롬바탕" w:hint="eastAsia"/>
+                <w:color w:val="000000"/>
+                <w:kern w:val="0"/>
+                <w:szCs w:val="20"/>
+              </w:rPr>
+              <w:t xml:space="preserve">딥러닝 서버에 필요한 </w:t>
+            </w:r>
+            <w:r>
+              <w:rPr>
+                <w:rFonts w:ascii="함초롬바탕" w:eastAsia="함초롬바탕" w:hAnsi="함초롬바탕" w:cs="함초롬바탕"/>
+                <w:color w:val="000000"/>
+                <w:kern w:val="0"/>
+                <w:szCs w:val="20"/>
+              </w:rPr>
+              <w:t xml:space="preserve">GPU </w:t>
+            </w:r>
+            <w:r>
+              <w:rPr>
+                <w:rFonts w:ascii="함초롬바탕" w:eastAsia="함초롬바탕" w:hAnsi="함초롬바탕" w:cs="함초롬바탕" w:hint="eastAsia"/>
+                <w:color w:val="000000"/>
+                <w:kern w:val="0"/>
+                <w:szCs w:val="20"/>
+              </w:rPr>
+              <w:t>자원에 대한 조사는 구상언 학우가 진행하기로 결정함.</w:t>
+            </w:r>
+          </w:p>
+          <w:p>
+            <w:pPr>
+              <w:shd w:val="clear" w:color="auto" w:fill="FFFFFF"/>
+              <w:spacing w:after="0" w:line="384" w:lineRule="auto"/>
+              <w:textAlignment w:val="baseline"/>
+              <w:rPr>
+                <w:rFonts w:ascii="함초롬바탕" w:eastAsia="함초롬바탕" w:hAnsi="함초롬바탕" w:cs="함초롬바탕" w:hint="eastAsia"/>
+                <w:color w:val="000000"/>
+                <w:kern w:val="0"/>
+                <w:szCs w:val="20"/>
+              </w:rPr>
+            </w:pPr>
+            <w:r>
+              <w:rPr>
+                <w:rFonts w:ascii="함초롬바탕" w:eastAsia="함초롬바탕" w:hAnsi="함초롬바탕" w:cs="함초롬바탕" w:hint="eastAsia"/>
+                <w:color w:val="000000"/>
+                <w:kern w:val="0"/>
+                <w:szCs w:val="20"/>
+              </w:rPr>
+              <w:t>-</w:t>
+            </w:r>
+            <w:r>
+              <w:rPr>
+                <w:rFonts w:ascii="함초롬바탕" w:eastAsia="함초롬바탕" w:hAnsi="함초롬바탕" w:cs="함초롬바탕"/>
+                <w:color w:val="000000"/>
+                <w:kern w:val="0"/>
+                <w:szCs w:val="20"/>
+              </w:rPr>
+              <w:t>JCCI</w:t>
+            </w:r>
+            <w:r>
+              <w:rPr>
+                <w:rFonts w:ascii="함초롬바탕" w:eastAsia="함초롬바탕" w:hAnsi="함초롬바탕" w:cs="함초롬바탕" w:hint="eastAsia"/>
+                <w:color w:val="000000"/>
+                <w:kern w:val="0"/>
+                <w:szCs w:val="20"/>
+              </w:rPr>
+              <w:t>에 논문을 제출하기로 최종 결정함.</w:t>
+            </w:r>
+          </w:p>
+          <w:p>
+            <w:pPr>
+              <w:shd w:val="clear" w:color="auto" w:fill="FFFFFF"/>
+              <w:spacing w:after="0" w:line="384" w:lineRule="auto"/>
+              <w:textAlignment w:val="baseline"/>
+              <w:rPr>
+                <w:rFonts w:ascii="함초롬바탕" w:eastAsia="함초롬바탕" w:hAnsi="함초롬바탕" w:cs="함초롬바탕"/>
+                <w:color w:val="000000"/>
+                <w:kern w:val="0"/>
+                <w:szCs w:val="20"/>
+              </w:rPr>
+            </w:pPr>
+            <w:r>
+              <w:rPr>
+                <w:rFonts w:ascii="함초롬바탕" w:eastAsia="함초롬바탕" w:hAnsi="함초롬바탕" w:cs="함초롬바탕" w:hint="eastAsia"/>
+                <w:color w:val="000000"/>
+                <w:kern w:val="0"/>
+                <w:szCs w:val="20"/>
+              </w:rPr>
+              <w:t>완료된 일</w:t>
+            </w:r>
+          </w:p>
+          <w:p>
+            <w:pPr>
+              <w:shd w:val="clear" w:color="auto" w:fill="FFFFFF"/>
+              <w:spacing w:after="0" w:line="384" w:lineRule="auto"/>
+              <w:textAlignment w:val="baseline"/>
+              <w:rPr>
+                <w:rFonts w:ascii="함초롬바탕" w:eastAsia="함초롬바탕" w:hAnsi="함초롬바탕" w:cs="함초롬바탕"/>
+                <w:color w:val="000000"/>
+                <w:kern w:val="0"/>
+                <w:szCs w:val="20"/>
+              </w:rPr>
+            </w:pPr>
+            <w:r>
+              <w:rPr>
+                <w:rFonts w:ascii="함초롬바탕" w:eastAsia="함초롬바탕" w:hAnsi="함초롬바탕" w:cs="함초롬바탕" w:hint="eastAsia"/>
+                <w:color w:val="000000"/>
+                <w:kern w:val="0"/>
+                <w:szCs w:val="20"/>
+              </w:rPr>
+              <w:t>-</w:t>
+            </w:r>
+            <w:r>
+              <w:rPr>
+                <w:rFonts w:ascii="함초롬바탕" w:eastAsia="함초롬바탕" w:hAnsi="함초롬바탕" w:cs="함초롬바탕"/>
+                <w:color w:val="000000"/>
+                <w:kern w:val="0"/>
+                <w:szCs w:val="20"/>
+              </w:rPr>
+              <w:t>x</w:t>
+            </w:r>
+          </w:p>
+          <w:p>
+            <w:pPr>
+              <w:shd w:val="clear" w:color="auto" w:fill="FFFFFF"/>
+              <w:spacing w:after="0" w:line="384" w:lineRule="auto"/>
+              <w:textAlignment w:val="baseline"/>
+              <w:rPr>
+                <w:rFonts w:ascii="함초롬바탕" w:eastAsia="함초롬바탕" w:hAnsi="함초롬바탕" w:cs="함초롬바탕"/>
+                <w:color w:val="000000"/>
+                <w:kern w:val="0"/>
+                <w:szCs w:val="20"/>
+              </w:rPr>
+            </w:pPr>
+            <w:r>
+              <w:rPr>
+                <w:rFonts w:ascii="함초롬바탕" w:eastAsia="함초롬바탕" w:hAnsi="함초롬바탕" w:cs="함초롬바탕" w:hint="eastAsia"/>
+                <w:color w:val="000000"/>
+                <w:kern w:val="0"/>
+                <w:szCs w:val="20"/>
+              </w:rPr>
+              <w:t>해야할 일</w:t>
+            </w:r>
+          </w:p>
+          <w:p>
+            <w:pPr>
+              <w:shd w:val="clear" w:color="auto" w:fill="FFFFFF"/>
+              <w:spacing w:after="0" w:line="384" w:lineRule="auto"/>
+              <w:textAlignment w:val="baseline"/>
+              <w:rPr>
+                <w:rFonts w:ascii="함초롬바탕" w:eastAsia="함초롬바탕" w:hAnsi="함초롬바탕" w:cs="함초롬바탕"/>
+                <w:color w:val="000000"/>
+                <w:kern w:val="0"/>
+                <w:szCs w:val="20"/>
+              </w:rPr>
+            </w:pPr>
+            <w:r>
+              <w:rPr>
+                <w:rFonts w:ascii="함초롬바탕" w:eastAsia="함초롬바탕" w:hAnsi="함초롬바탕" w:cs="함초롬바탕" w:hint="eastAsia"/>
+                <w:color w:val="000000"/>
+                <w:kern w:val="0"/>
+                <w:szCs w:val="20"/>
+              </w:rPr>
+              <w:t>-</w:t>
+            </w:r>
+            <w:r>
+              <w:rPr>
+                <w:rFonts w:ascii="함초롬바탕" w:eastAsia="함초롬바탕" w:hAnsi="함초롬바탕" w:cs="함초롬바탕" w:hint="eastAsia"/>
+                <w:color w:val="000000"/>
+                <w:kern w:val="0"/>
+                <w:szCs w:val="20"/>
+              </w:rPr>
+              <w:t>논문 작성 및 각종 자원 조사</w:t>
+            </w:r>
+            <w:bookmarkStart w:id="0" w:name="_GoBack"/>
+            <w:bookmarkEnd w:id="0"/>
+          </w:p>
+        </w:tc>
+      </w:tr>
+      <w:tr>
+        <w:trPr>
+          <w:trHeight w:val="256"/>
+        </w:trPr>
+        <w:tc>
+          <w:tcPr>
+            <w:tcW w:w="9020" w:type="dxa"/>
+            <w:gridSpan w:val="6"/>
+            <w:tcBorders>
+              <w:top w:val="single" w:sz="2" w:space="0" w:color="000000"/>
+              <w:left w:val="single" w:sz="2" w:space="0" w:color="000000"/>
+              <w:bottom w:val="nil"/>
+              <w:right w:val="single" w:sz="2" w:space="0" w:color="000000"/>
+            </w:tcBorders>
+            <w:tcMar>
+              <w:top w:w="28" w:type="dxa"/>
+              <w:left w:w="102" w:type="dxa"/>
+              <w:bottom w:w="28" w:type="dxa"/>
+              <w:right w:w="102" w:type="dxa"/>
+            </w:tcMar>
+            <w:vAlign w:val="center"/>
+            <w:hideMark/>
+          </w:tcPr>
+          <w:p>
+            <w:pPr>
+              <w:shd w:val="clear" w:color="auto" w:fill="FFFFFF"/>
+              <w:spacing w:after="0" w:line="384" w:lineRule="auto"/>
+              <w:textAlignment w:val="baseline"/>
+              <w:rPr>
+                <w:rFonts w:ascii="함초롬바탕" w:eastAsia="굴림" w:hAnsi="굴림" w:cs="굴림"/>
+                <w:color w:val="000000"/>
+                <w:kern w:val="0"/>
+                <w:szCs w:val="20"/>
+              </w:rPr>
+            </w:pPr>
+            <w:r>
+              <w:rPr>
+                <w:rFonts w:ascii="함초롬바탕" w:eastAsia="함초롬바탕" w:hAnsi="함초롬바탕" w:cs="함초롬바탕" w:hint="eastAsia"/>
+                <w:color w:val="000000"/>
+                <w:kern w:val="0"/>
+                <w:sz w:val="22"/>
+                <w:shd w:val="clear" w:color="auto" w:fill="FFFFFF"/>
+              </w:rPr>
+              <w:t>사진</w:t>
+            </w:r>
+          </w:p>
+        </w:tc>
+      </w:tr>
+      <w:tr>
+        <w:trPr>
+          <w:trHeight w:val="3658"/>
+        </w:trPr>
+        <w:tc>
+          <w:tcPr>
+            <w:tcW w:w="9020" w:type="dxa"/>
+            <w:gridSpan w:val="6"/>
+            <w:tcBorders>
+              <w:top w:val="nil"/>
+              <w:left w:val="single" w:sz="2" w:space="0" w:color="000000"/>
+              <w:bottom w:val="single" w:sz="2" w:space="0" w:color="000000"/>
+              <w:right w:val="single" w:sz="2" w:space="0" w:color="000000"/>
+            </w:tcBorders>
+            <w:tcMar>
+              <w:top w:w="28" w:type="dxa"/>
+              <w:left w:w="102" w:type="dxa"/>
+              <w:bottom w:w="28" w:type="dxa"/>
+              <w:right w:w="102" w:type="dxa"/>
+            </w:tcMar>
+            <w:vAlign w:val="center"/>
+            <w:hideMark/>
+          </w:tcPr>
+          <w:p>
+            <w:pPr>
+              <w:shd w:val="clear" w:color="auto" w:fill="FFFFFF"/>
+              <w:spacing w:after="0" w:line="384" w:lineRule="auto"/>
+              <w:textAlignment w:val="baseline"/>
+              <w:rPr>
+                <w:rFonts w:ascii="함초롬바탕" w:eastAsia="굴림" w:hAnsi="굴림" w:cs="굴림" w:hint="eastAsia"/>
+                <w:color w:val="000000"/>
+                <w:kern w:val="0"/>
+                <w:szCs w:val="20"/>
+              </w:rPr>
+            </w:pPr>
+            <w:r>
+              <w:rPr>
+                <w:noProof/>
+              </w:rPr>
+              <w:drawing>
+                <wp:inline distT="0" distB="0" distL="0" distR="0" wp14:anchorId="7B89551F" wp14:editId="5E9384D0">
+                  <wp:extent cx="2575560" cy="3427733"/>
+                  <wp:effectExtent l="0" t="0" r="0" b="1270"/>
+                  <wp:docPr id="4" name="그림 4"/>
+                  <wp:cNvGraphicFramePr>
+                    <a:graphicFrameLocks xmlns:a="http://schemas.openxmlformats.org/drawingml/2006/main" noChangeAspect="1"/>
+                  </wp:cNvGraphicFramePr>
+                  <a:graphic xmlns:a="http://schemas.openxmlformats.org/drawingml/2006/main">
+                    <a:graphicData uri="http://schemas.openxmlformats.org/drawingml/2006/picture">
+                      <pic:pic xmlns:pic="http://schemas.openxmlformats.org/drawingml/2006/picture">
+                        <pic:nvPicPr>
+                          <pic:cNvPr id="1" name=""/>
+                          <pic:cNvPicPr/>
+                        </pic:nvPicPr>
+                        <pic:blipFill>
+                          <a:blip r:embed="rId7"/>
+                          <a:stretch>
+                            <a:fillRect/>
+                          </a:stretch>
+                        </pic:blipFill>
+                        <pic:spPr>
+                          <a:xfrm>
+                            <a:off x="0" y="0"/>
+                            <a:ext cx="2597711" cy="3457213"/>
                           </a:xfrm>
                           <a:prstGeom prst="rect">
                             <a:avLst/>

</xml_diff>